<commit_message>
software pakket vergelijking p1 af
</commit_message>
<xml_diff>
--- a/Documentatie/Verslag-verdieping-software-2.docx
+++ b/Documentatie/Verslag-verdieping-software-2.docx
@@ -138,10 +138,11 @@
               <w:tab w:val="right" w:leader="dot" w:pos="9016"/>
             </w:tabs>
             <w:rPr>
+              <w:noProof/>
               <w:kern w:val="2"/>
               <w:sz w:val="24"/>
               <w:szCs w:val="24"/>
-              <w:lang w:eastAsia="en-NL"/>
+              <w:lang w:val="en-NL" w:eastAsia="en-NL"/>
               <w14:ligatures w14:val="standardContextual"/>
             </w:rPr>
           </w:pPr>
@@ -154,50 +155,58 @@
           <w:r>
             <w:fldChar w:fldCharType="separate"/>
           </w:r>
-          <w:hyperlink w:anchor="_Toc209681801" w:history="1">
+          <w:hyperlink w:anchor="_Toc209693868" w:history="1">
             <w:r>
               <w:rPr>
                 <w:rStyle w:val="Hyperlink"/>
+                <w:noProof/>
               </w:rPr>
               <w:t>Software pakket onderzoek</w:t>
             </w:r>
             <w:r>
               <w:rPr>
+                <w:noProof/>
                 <w:webHidden/>
               </w:rPr>
               <w:tab/>
             </w:r>
             <w:r>
               <w:rPr>
+                <w:noProof/>
                 <w:webHidden/>
               </w:rPr>
               <w:fldChar w:fldCharType="begin"/>
             </w:r>
             <w:r>
               <w:rPr>
+                <w:noProof/>
                 <w:webHidden/>
               </w:rPr>
-              <w:instrText xml:space="preserve"> PAGEREF _Toc209681801 \h </w:instrText>
-            </w:r>
-            <w:r>
-              <w:rPr>
+              <w:instrText xml:space="preserve"> PAGEREF _Toc209693868 \h </w:instrText>
+            </w:r>
+            <w:r>
+              <w:rPr>
+                <w:noProof/>
                 <w:webHidden/>
               </w:rPr>
             </w:r>
             <w:r>
               <w:rPr>
+                <w:noProof/>
                 <w:webHidden/>
               </w:rPr>
               <w:fldChar w:fldCharType="separate"/>
             </w:r>
             <w:r>
               <w:rPr>
+                <w:noProof/>
                 <w:webHidden/>
               </w:rPr>
               <w:t>3</w:t>
             </w:r>
             <w:r>
               <w:rPr>
+                <w:noProof/>
                 <w:webHidden/>
               </w:rPr>
               <w:fldChar w:fldCharType="end"/>
@@ -210,51 +219,67 @@
             <w:tabs>
               <w:tab w:val="right" w:leader="dot" w:pos="9016"/>
             </w:tabs>
+            <w:rPr>
+              <w:noProof/>
+              <w:kern w:val="2"/>
+              <w:sz w:val="24"/>
+              <w:szCs w:val="24"/>
+              <w:lang w:val="en-NL" w:eastAsia="en-NL"/>
+              <w14:ligatures w14:val="standardContextual"/>
+            </w:rPr>
           </w:pPr>
-          <w:hyperlink w:anchor="_Toc209681802" w:history="1">
+          <w:hyperlink w:anchor="_Toc209693869" w:history="1">
             <w:r>
               <w:rPr>
                 <w:rStyle w:val="Hyperlink"/>
+                <w:noProof/>
               </w:rPr>
               <w:t>Vacatures vergelijken</w:t>
             </w:r>
             <w:r>
               <w:rPr>
+                <w:noProof/>
                 <w:webHidden/>
               </w:rPr>
               <w:tab/>
             </w:r>
             <w:r>
               <w:rPr>
+                <w:noProof/>
                 <w:webHidden/>
               </w:rPr>
               <w:fldChar w:fldCharType="begin"/>
             </w:r>
             <w:r>
               <w:rPr>
+                <w:noProof/>
                 <w:webHidden/>
               </w:rPr>
-              <w:instrText xml:space="preserve"> PAGEREF _Toc209681802 \h </w:instrText>
-            </w:r>
-            <w:r>
-              <w:rPr>
+              <w:instrText xml:space="preserve"> PAGEREF _Toc209693869 \h </w:instrText>
+            </w:r>
+            <w:r>
+              <w:rPr>
+                <w:noProof/>
                 <w:webHidden/>
               </w:rPr>
             </w:r>
             <w:r>
               <w:rPr>
+                <w:noProof/>
                 <w:webHidden/>
               </w:rPr>
               <w:fldChar w:fldCharType="separate"/>
             </w:r>
             <w:r>
               <w:rPr>
+                <w:noProof/>
                 <w:webHidden/>
               </w:rPr>
               <w:t>3</w:t>
             </w:r>
             <w:r>
               <w:rPr>
+                <w:noProof/>
                 <w:webHidden/>
               </w:rPr>
               <w:fldChar w:fldCharType="end"/>
@@ -296,7 +321,7 @@
           <w:szCs w:val="48"/>
         </w:rPr>
       </w:pPr>
-      <w:bookmarkStart w:id="0" w:name="_Toc209681801"/>
+      <w:bookmarkStart w:id="0" w:name="_Toc209693868"/>
       <w:r>
         <w:rPr>
           <w:sz w:val="48"/>
@@ -316,7 +341,7 @@
           <w:szCs w:val="40"/>
         </w:rPr>
       </w:pPr>
-      <w:bookmarkStart w:id="1" w:name="_Toc209681802"/>
+      <w:bookmarkStart w:id="1" w:name="_Toc209693869"/>
       <w:r>
         <w:rPr>
           <w:sz w:val="40"/>
@@ -615,6 +640,496 @@
         <w:t>De marine heeft geen vacature open staan voor het maken van hun trainings programma’s maar ze hebben mij wel uitgenodigt om te komen kijken bij een informatie dag. Daar ben ik heen geweest en hebben ze uitgelegt dat ze grotendeels blueprints gebruiken voor het maken van hun serious games.</w:t>
       </w:r>
     </w:p>
+    <w:p>
+      <w:pPr>
+        <w:rPr>
+          <w:sz w:val="28"/>
+          <w:szCs w:val="28"/>
+        </w:rPr>
+      </w:pPr>
+      <w:r>
+        <w:rPr>
+          <w:sz w:val="28"/>
+          <w:szCs w:val="28"/>
+        </w:rPr>
+        <w:br w:type="page"/>
+      </w:r>
+    </w:p>
+    <w:p>
+      <w:pPr>
+        <w:pStyle w:val="Heading1"/>
+      </w:pPr>
+      <w:r>
+        <w:lastRenderedPageBreak/>
+        <w:t>Software vergelijking</w:t>
+      </w:r>
+    </w:p>
+    <w:tbl>
+      <w:tblPr>
+        <w:tblStyle w:val="TableGrid"/>
+        <w:tblW w:w="9146" w:type="dxa"/>
+        <w:tblLook w:val="04A0" w:firstRow="1" w:lastRow="0" w:firstColumn="1" w:lastColumn="0" w:noHBand="0" w:noVBand="1"/>
+      </w:tblPr>
+      <w:tblGrid>
+        <w:gridCol w:w="1477"/>
+        <w:gridCol w:w="1500"/>
+        <w:gridCol w:w="1501"/>
+        <w:gridCol w:w="1653"/>
+        <w:gridCol w:w="1501"/>
+        <w:gridCol w:w="1514"/>
+      </w:tblGrid>
+      <w:tr>
+        <w:trPr>
+          <w:trHeight w:val="993"/>
+        </w:trPr>
+        <w:tc>
+          <w:tcPr>
+            <w:tcW w:w="1523" w:type="dxa"/>
+          </w:tcPr>
+          <w:p/>
+          <w:p>
+            <w:pPr>
+              <w:rPr>
+                <w:sz w:val="32"/>
+                <w:szCs w:val="32"/>
+              </w:rPr>
+            </w:pPr>
+            <w:r>
+              <w:rPr>
+                <w:sz w:val="32"/>
+                <w:szCs w:val="32"/>
+              </w:rPr>
+              <w:t>Engine’s</w:t>
+            </w:r>
+          </w:p>
+        </w:tc>
+        <w:tc>
+          <w:tcPr>
+            <w:tcW w:w="1523" w:type="dxa"/>
+          </w:tcPr>
+          <w:p/>
+          <w:p>
+            <w:r>
+              <w:t>accessabilty</w:t>
+            </w:r>
+          </w:p>
+        </w:tc>
+        <w:tc>
+          <w:tcPr>
+            <w:tcW w:w="1525" w:type="dxa"/>
+          </w:tcPr>
+          <w:p/>
+          <w:p>
+            <w:r>
+              <w:t>Beginner friendly</w:t>
+            </w:r>
+          </w:p>
+        </w:tc>
+        <w:tc>
+          <w:tcPr>
+            <w:tcW w:w="1525" w:type="dxa"/>
+          </w:tcPr>
+          <w:p/>
+          <w:p>
+            <w:r>
+              <w:t>C++</w:t>
+            </w:r>
+          </w:p>
+        </w:tc>
+        <w:tc>
+          <w:tcPr>
+            <w:tcW w:w="1525" w:type="dxa"/>
+          </w:tcPr>
+          <w:p/>
+          <w:p>
+            <w:r>
+              <w:t>Gratis assets</w:t>
+            </w:r>
+          </w:p>
+        </w:tc>
+        <w:tc>
+          <w:tcPr>
+            <w:tcW w:w="1525" w:type="dxa"/>
+          </w:tcPr>
+          <w:p>
+            <w:r>
+              <w:t>Gemakkelijke</w:t>
+            </w:r>
+          </w:p>
+          <w:p>
+            <w:r>
+              <w:t xml:space="preserve">High quality </w:t>
+            </w:r>
+            <w:r>
+              <w:t>graphics</w:t>
+            </w:r>
+          </w:p>
+        </w:tc>
+      </w:tr>
+      <w:tr>
+        <w:trPr>
+          <w:trHeight w:val="938"/>
+        </w:trPr>
+        <w:tc>
+          <w:tcPr>
+            <w:tcW w:w="1523" w:type="dxa"/>
+          </w:tcPr>
+          <w:p>
+            <w:pPr>
+              <w:rPr>
+                <w:sz w:val="28"/>
+                <w:szCs w:val="28"/>
+              </w:rPr>
+            </w:pPr>
+            <w:r>
+              <w:rPr>
+                <w:sz w:val="28"/>
+                <w:szCs w:val="28"/>
+              </w:rPr>
+              <w:t>Unreal</w:t>
+            </w:r>
+          </w:p>
+          <w:p>
+            <w:r>
+              <w:rPr>
+                <w:sz w:val="28"/>
+                <w:szCs w:val="28"/>
+              </w:rPr>
+              <w:t>blueprints</w:t>
+            </w:r>
+          </w:p>
+        </w:tc>
+        <w:tc>
+          <w:tcPr>
+            <w:tcW w:w="1523" w:type="dxa"/>
+          </w:tcPr>
+          <w:p/>
+          <w:p>
+            <w:pPr>
+              <w:rPr>
+                <w:sz w:val="40"/>
+                <w:szCs w:val="40"/>
+              </w:rPr>
+            </w:pPr>
+            <w:r>
+              <w:rPr>
+                <w:color w:val="4EA72E" w:themeColor="accent6"/>
+                <w:sz w:val="40"/>
+                <w:szCs w:val="40"/>
+              </w:rPr>
+              <w:t>Goed</w:t>
+            </w:r>
+          </w:p>
+        </w:tc>
+        <w:tc>
+          <w:tcPr>
+            <w:tcW w:w="1525" w:type="dxa"/>
+          </w:tcPr>
+          <w:p/>
+          <w:p>
+            <w:r>
+              <w:rPr>
+                <w:color w:val="4EA72E" w:themeColor="accent6"/>
+                <w:sz w:val="40"/>
+                <w:szCs w:val="40"/>
+              </w:rPr>
+              <w:t>Goed</w:t>
+            </w:r>
+          </w:p>
+        </w:tc>
+        <w:tc>
+          <w:tcPr>
+            <w:tcW w:w="1525" w:type="dxa"/>
+          </w:tcPr>
+          <w:p/>
+          <w:p>
+            <w:pPr>
+              <w:rPr>
+                <w:sz w:val="32"/>
+                <w:szCs w:val="32"/>
+              </w:rPr>
+            </w:pPr>
+            <w:r>
+              <w:rPr>
+                <w:color w:val="4EA72E" w:themeColor="accent6"/>
+                <w:sz w:val="32"/>
+                <w:szCs w:val="32"/>
+              </w:rPr>
+              <w:t xml:space="preserve">Standaard </w:t>
+            </w:r>
+          </w:p>
+        </w:tc>
+        <w:tc>
+          <w:tcPr>
+            <w:tcW w:w="1525" w:type="dxa"/>
+          </w:tcPr>
+          <w:p/>
+          <w:p>
+            <w:r>
+              <w:rPr>
+                <w:color w:val="4EA72E" w:themeColor="accent6"/>
+                <w:sz w:val="40"/>
+                <w:szCs w:val="40"/>
+              </w:rPr>
+              <w:t>Goed</w:t>
+            </w:r>
+          </w:p>
+        </w:tc>
+        <w:tc>
+          <w:tcPr>
+            <w:tcW w:w="1525" w:type="dxa"/>
+          </w:tcPr>
+          <w:p/>
+          <w:p>
+            <w:r>
+              <w:rPr>
+                <w:color w:val="4EA72E" w:themeColor="accent6"/>
+                <w:sz w:val="40"/>
+                <w:szCs w:val="40"/>
+              </w:rPr>
+              <w:t>Goed</w:t>
+            </w:r>
+          </w:p>
+        </w:tc>
+      </w:tr>
+      <w:tr>
+        <w:trPr>
+          <w:trHeight w:val="993"/>
+        </w:trPr>
+        <w:tc>
+          <w:tcPr>
+            <w:tcW w:w="1523" w:type="dxa"/>
+          </w:tcPr>
+          <w:p/>
+          <w:p>
+            <w:pPr>
+              <w:rPr>
+                <w:sz w:val="40"/>
+                <w:szCs w:val="40"/>
+              </w:rPr>
+            </w:pPr>
+            <w:r>
+              <w:rPr>
+                <w:sz w:val="40"/>
+                <w:szCs w:val="40"/>
+              </w:rPr>
+              <w:t>Unity</w:t>
+            </w:r>
+          </w:p>
+        </w:tc>
+        <w:tc>
+          <w:tcPr>
+            <w:tcW w:w="1523" w:type="dxa"/>
+          </w:tcPr>
+          <w:p/>
+          <w:p>
+            <w:pPr>
+              <w:rPr>
+                <w:sz w:val="36"/>
+                <w:szCs w:val="36"/>
+              </w:rPr>
+            </w:pPr>
+            <w:r>
+              <w:rPr>
+                <w:color w:val="FFC000"/>
+                <w:sz w:val="36"/>
+                <w:szCs w:val="36"/>
+              </w:rPr>
+              <w:t>Medium</w:t>
+            </w:r>
+          </w:p>
+        </w:tc>
+        <w:tc>
+          <w:tcPr>
+            <w:tcW w:w="1525" w:type="dxa"/>
+          </w:tcPr>
+          <w:p/>
+          <w:p>
+            <w:r>
+              <w:rPr>
+                <w:color w:val="FFC000"/>
+                <w:sz w:val="36"/>
+                <w:szCs w:val="36"/>
+              </w:rPr>
+              <w:t>Medium</w:t>
+            </w:r>
+          </w:p>
+        </w:tc>
+        <w:tc>
+          <w:tcPr>
+            <w:tcW w:w="1525" w:type="dxa"/>
+          </w:tcPr>
+          <w:p/>
+          <w:p>
+            <w:pPr>
+              <w:rPr>
+                <w:sz w:val="36"/>
+                <w:szCs w:val="36"/>
+              </w:rPr>
+            </w:pPr>
+            <w:r>
+              <w:rPr>
+                <w:color w:val="FFC000"/>
+                <w:sz w:val="36"/>
+                <w:szCs w:val="36"/>
+              </w:rPr>
+              <w:t>Add-on</w:t>
+            </w:r>
+          </w:p>
+        </w:tc>
+        <w:tc>
+          <w:tcPr>
+            <w:tcW w:w="1525" w:type="dxa"/>
+          </w:tcPr>
+          <w:p/>
+          <w:p>
+            <w:r>
+              <w:rPr>
+                <w:color w:val="4EA72E" w:themeColor="accent6"/>
+                <w:sz w:val="40"/>
+                <w:szCs w:val="40"/>
+              </w:rPr>
+              <w:t>Goed</w:t>
+            </w:r>
+          </w:p>
+        </w:tc>
+        <w:tc>
+          <w:tcPr>
+            <w:tcW w:w="1525" w:type="dxa"/>
+          </w:tcPr>
+          <w:p/>
+          <w:p>
+            <w:r>
+              <w:rPr>
+                <w:color w:val="4EA72E" w:themeColor="accent6"/>
+                <w:sz w:val="40"/>
+                <w:szCs w:val="40"/>
+              </w:rPr>
+              <w:t>Goed</w:t>
+            </w:r>
+          </w:p>
+        </w:tc>
+      </w:tr>
+      <w:tr>
+        <w:trPr>
+          <w:trHeight w:val="938"/>
+        </w:trPr>
+        <w:tc>
+          <w:tcPr>
+            <w:tcW w:w="1523" w:type="dxa"/>
+          </w:tcPr>
+          <w:p/>
+          <w:p>
+            <w:pPr>
+              <w:rPr>
+                <w:sz w:val="44"/>
+                <w:szCs w:val="44"/>
+              </w:rPr>
+            </w:pPr>
+            <w:r>
+              <w:rPr>
+                <w:sz w:val="44"/>
+                <w:szCs w:val="44"/>
+              </w:rPr>
+              <w:t>Godot</w:t>
+            </w:r>
+          </w:p>
+        </w:tc>
+        <w:tc>
+          <w:tcPr>
+            <w:tcW w:w="1523" w:type="dxa"/>
+          </w:tcPr>
+          <w:p/>
+          <w:p>
+            <w:pPr>
+              <w:rPr>
+                <w:sz w:val="36"/>
+                <w:szCs w:val="36"/>
+              </w:rPr>
+            </w:pPr>
+            <w:r>
+              <w:rPr>
+                <w:color w:val="FFC000"/>
+                <w:sz w:val="36"/>
+                <w:szCs w:val="36"/>
+              </w:rPr>
+              <w:t>Medium</w:t>
+            </w:r>
+          </w:p>
+        </w:tc>
+        <w:tc>
+          <w:tcPr>
+            <w:tcW w:w="1525" w:type="dxa"/>
+          </w:tcPr>
+          <w:p/>
+          <w:p>
+            <w:pPr>
+              <w:rPr>
+                <w:sz w:val="40"/>
+                <w:szCs w:val="40"/>
+              </w:rPr>
+            </w:pPr>
+            <w:r>
+              <w:rPr>
+                <w:color w:val="C00000"/>
+                <w:sz w:val="40"/>
+                <w:szCs w:val="40"/>
+              </w:rPr>
+              <w:t>Slecht</w:t>
+            </w:r>
+          </w:p>
+        </w:tc>
+        <w:tc>
+          <w:tcPr>
+            <w:tcW w:w="1525" w:type="dxa"/>
+          </w:tcPr>
+          <w:p/>
+          <w:p>
+            <w:r>
+              <w:rPr>
+                <w:color w:val="FFC000"/>
+                <w:sz w:val="36"/>
+                <w:szCs w:val="36"/>
+              </w:rPr>
+              <w:t>Add-on</w:t>
+            </w:r>
+          </w:p>
+        </w:tc>
+        <w:tc>
+          <w:tcPr>
+            <w:tcW w:w="1525" w:type="dxa"/>
+          </w:tcPr>
+          <w:p/>
+          <w:p>
+            <w:r>
+              <w:rPr>
+                <w:color w:val="FFC000"/>
+                <w:sz w:val="36"/>
+                <w:szCs w:val="36"/>
+              </w:rPr>
+              <w:t>Medium</w:t>
+            </w:r>
+          </w:p>
+        </w:tc>
+        <w:tc>
+          <w:tcPr>
+            <w:tcW w:w="1525" w:type="dxa"/>
+          </w:tcPr>
+          <w:p/>
+          <w:p>
+            <w:r>
+              <w:rPr>
+                <w:color w:val="FFC000"/>
+                <w:sz w:val="36"/>
+                <w:szCs w:val="36"/>
+              </w:rPr>
+              <w:t>Medium</w:t>
+            </w:r>
+          </w:p>
+        </w:tc>
+      </w:tr>
+    </w:tbl>
+    <w:p/>
     <w:sectPr>
       <w:footerReference w:type="default" r:id="rId10"/>
       <w:pgSz w:w="11906" w:h="16838"/>
@@ -1914,6 +2429,44 @@
       <w:ind w:left="220"/>
     </w:pPr>
   </w:style>
+  <w:style w:type="table" w:styleId="TableGrid">
+    <w:name w:val="Table Grid"/>
+    <w:basedOn w:val="TableNormal"/>
+    <w:uiPriority w:val="39"/>
+    <w:rsid w:val="003E2C16"/>
+    <w:pPr>
+      <w:spacing w:after="0" w:line="240" w:lineRule="auto"/>
+    </w:pPr>
+    <w:tblPr>
+      <w:tblBorders>
+        <w:top w:val="single" w:sz="4" w:space="0" w:color="auto"/>
+        <w:left w:val="single" w:sz="4" w:space="0" w:color="auto"/>
+        <w:bottom w:val="single" w:sz="4" w:space="0" w:color="auto"/>
+        <w:right w:val="single" w:sz="4" w:space="0" w:color="auto"/>
+        <w:insideH w:val="single" w:sz="4" w:space="0" w:color="auto"/>
+        <w:insideV w:val="single" w:sz="4" w:space="0" w:color="auto"/>
+      </w:tblBorders>
+    </w:tblPr>
+  </w:style>
+  <w:style w:type="table" w:styleId="TableGridLight">
+    <w:name w:val="Grid Table Light"/>
+    <w:basedOn w:val="TableNormal"/>
+    <w:uiPriority w:val="40"/>
+    <w:rsid w:val="003E2C16"/>
+    <w:pPr>
+      <w:spacing w:after="0" w:line="240" w:lineRule="auto"/>
+    </w:pPr>
+    <w:tblPr>
+      <w:tblBorders>
+        <w:top w:val="single" w:sz="4" w:space="0" w:color="BFBFBF" w:themeColor="background1" w:themeShade="BF"/>
+        <w:left w:val="single" w:sz="4" w:space="0" w:color="BFBFBF" w:themeColor="background1" w:themeShade="BF"/>
+        <w:bottom w:val="single" w:sz="4" w:space="0" w:color="BFBFBF" w:themeColor="background1" w:themeShade="BF"/>
+        <w:right w:val="single" w:sz="4" w:space="0" w:color="BFBFBF" w:themeColor="background1" w:themeShade="BF"/>
+        <w:insideH w:val="single" w:sz="4" w:space="0" w:color="BFBFBF" w:themeColor="background1" w:themeShade="BF"/>
+        <w:insideV w:val="single" w:sz="4" w:space="0" w:color="BFBFBF" w:themeColor="background1" w:themeShade="BF"/>
+      </w:tblBorders>
+    </w:tblPr>
+  </w:style>
 </w:styles>
 </file>
 

</xml_diff>

<commit_message>
werk aan uitgebreide uitleg
</commit_message>
<xml_diff>
--- a/Documentatie/Verslag-verdieping-software-2.docx
+++ b/Documentatie/Verslag-verdieping-software-2.docx
@@ -21,7 +21,13 @@
         <w:rPr>
           <w:color w:val="000000" w:themeColor="text1"/>
         </w:rPr>
-        <w:t>verslag</w:t>
+        <w:t>v</w:t>
+      </w:r>
+      <w:r>
+        <w:rPr>
+          <w:color w:val="000000" w:themeColor="text1"/>
+        </w:rPr>
+        <w:t>erslag</w:t>
       </w:r>
     </w:p>
     <w:p>
@@ -37,6 +43,24 @@
           <w:color w:val="000000" w:themeColor="text1"/>
         </w:rPr>
         <w:t>Verdieping software</w:t>
+      </w:r>
+    </w:p>
+    <w:p>
+      <w:pPr>
+        <w:jc w:val="center"/>
+        <w:rPr>
+          <w:rFonts w:asciiTheme="majorHAnsi" w:hAnsiTheme="majorHAnsi"/>
+          <w:sz w:val="72"/>
+          <w:szCs w:val="72"/>
+        </w:rPr>
+      </w:pPr>
+      <w:r>
+        <w:rPr>
+          <w:rFonts w:asciiTheme="majorHAnsi" w:hAnsiTheme="majorHAnsi"/>
+          <w:sz w:val="72"/>
+          <w:szCs w:val="72"/>
+        </w:rPr>
+        <w:t>VISUAL SCRIPTING</w:t>
       </w:r>
     </w:p>
     <w:p>
@@ -155,7 +179,7 @@
           <w:r>
             <w:fldChar w:fldCharType="separate"/>
           </w:r>
-          <w:hyperlink w:anchor="_Toc209693868" w:history="1">
+          <w:hyperlink w:anchor="_Toc210028158" w:history="1">
             <w:r>
               <w:rPr>
                 <w:rStyle w:val="Hyperlink"/>
@@ -182,7 +206,7 @@
                 <w:noProof/>
                 <w:webHidden/>
               </w:rPr>
-              <w:instrText xml:space="preserve"> PAGEREF _Toc209693868 \h </w:instrText>
+              <w:instrText xml:space="preserve"> PAGEREF _Toc210028158 \h </w:instrText>
             </w:r>
             <w:r>
               <w:rPr>
@@ -228,7 +252,7 @@
               <w14:ligatures w14:val="standardContextual"/>
             </w:rPr>
           </w:pPr>
-          <w:hyperlink w:anchor="_Toc209693869" w:history="1">
+          <w:hyperlink w:anchor="_Toc210028159" w:history="1">
             <w:r>
               <w:rPr>
                 <w:rStyle w:val="Hyperlink"/>
@@ -255,7 +279,7 @@
                 <w:noProof/>
                 <w:webHidden/>
               </w:rPr>
-              <w:instrText xml:space="preserve"> PAGEREF _Toc209693869 \h </w:instrText>
+              <w:instrText xml:space="preserve"> PAGEREF _Toc210028159 \h </w:instrText>
             </w:r>
             <w:r>
               <w:rPr>
@@ -276,6 +300,220 @@
                 <w:webHidden/>
               </w:rPr>
               <w:t>3</w:t>
+            </w:r>
+            <w:r>
+              <w:rPr>
+                <w:noProof/>
+                <w:webHidden/>
+              </w:rPr>
+              <w:fldChar w:fldCharType="end"/>
+            </w:r>
+          </w:hyperlink>
+        </w:p>
+        <w:p>
+          <w:pPr>
+            <w:pStyle w:val="TOC1"/>
+            <w:tabs>
+              <w:tab w:val="right" w:leader="dot" w:pos="9016"/>
+            </w:tabs>
+            <w:rPr>
+              <w:noProof/>
+              <w:kern w:val="2"/>
+              <w:sz w:val="24"/>
+              <w:szCs w:val="24"/>
+              <w:lang w:val="en-NL" w:eastAsia="en-NL"/>
+              <w14:ligatures w14:val="standardContextual"/>
+            </w:rPr>
+          </w:pPr>
+          <w:hyperlink w:anchor="_Toc210028160" w:history="1">
+            <w:r>
+              <w:rPr>
+                <w:rStyle w:val="Hyperlink"/>
+                <w:noProof/>
+              </w:rPr>
+              <w:t>Software vergelijking</w:t>
+            </w:r>
+            <w:r>
+              <w:rPr>
+                <w:noProof/>
+                <w:webHidden/>
+              </w:rPr>
+              <w:tab/>
+            </w:r>
+            <w:r>
+              <w:rPr>
+                <w:noProof/>
+                <w:webHidden/>
+              </w:rPr>
+              <w:fldChar w:fldCharType="begin"/>
+            </w:r>
+            <w:r>
+              <w:rPr>
+                <w:noProof/>
+                <w:webHidden/>
+              </w:rPr>
+              <w:instrText xml:space="preserve"> PAGEREF _Toc210028160 \h </w:instrText>
+            </w:r>
+            <w:r>
+              <w:rPr>
+                <w:noProof/>
+                <w:webHidden/>
+              </w:rPr>
+            </w:r>
+            <w:r>
+              <w:rPr>
+                <w:noProof/>
+                <w:webHidden/>
+              </w:rPr>
+              <w:fldChar w:fldCharType="separate"/>
+            </w:r>
+            <w:r>
+              <w:rPr>
+                <w:noProof/>
+                <w:webHidden/>
+              </w:rPr>
+              <w:t>5</w:t>
+            </w:r>
+            <w:r>
+              <w:rPr>
+                <w:noProof/>
+                <w:webHidden/>
+              </w:rPr>
+              <w:fldChar w:fldCharType="end"/>
+            </w:r>
+          </w:hyperlink>
+        </w:p>
+        <w:p>
+          <w:pPr>
+            <w:pStyle w:val="TOC2"/>
+            <w:tabs>
+              <w:tab w:val="right" w:leader="dot" w:pos="9016"/>
+            </w:tabs>
+            <w:rPr>
+              <w:noProof/>
+              <w:kern w:val="2"/>
+              <w:sz w:val="24"/>
+              <w:szCs w:val="24"/>
+              <w:lang w:val="en-NL" w:eastAsia="en-NL"/>
+              <w14:ligatures w14:val="standardContextual"/>
+            </w:rPr>
+          </w:pPr>
+          <w:hyperlink w:anchor="_Toc210028161" w:history="1">
+            <w:r>
+              <w:rPr>
+                <w:rStyle w:val="Hyperlink"/>
+                <w:noProof/>
+              </w:rPr>
+              <w:t>Uitgebreide reden</w:t>
+            </w:r>
+            <w:r>
+              <w:rPr>
+                <w:noProof/>
+                <w:webHidden/>
+              </w:rPr>
+              <w:tab/>
+            </w:r>
+            <w:r>
+              <w:rPr>
+                <w:noProof/>
+                <w:webHidden/>
+              </w:rPr>
+              <w:fldChar w:fldCharType="begin"/>
+            </w:r>
+            <w:r>
+              <w:rPr>
+                <w:noProof/>
+                <w:webHidden/>
+              </w:rPr>
+              <w:instrText xml:space="preserve"> PAGEREF _Toc210028161 \h </w:instrText>
+            </w:r>
+            <w:r>
+              <w:rPr>
+                <w:noProof/>
+                <w:webHidden/>
+              </w:rPr>
+            </w:r>
+            <w:r>
+              <w:rPr>
+                <w:noProof/>
+                <w:webHidden/>
+              </w:rPr>
+              <w:fldChar w:fldCharType="separate"/>
+            </w:r>
+            <w:r>
+              <w:rPr>
+                <w:noProof/>
+                <w:webHidden/>
+              </w:rPr>
+              <w:t>5</w:t>
+            </w:r>
+            <w:r>
+              <w:rPr>
+                <w:noProof/>
+                <w:webHidden/>
+              </w:rPr>
+              <w:fldChar w:fldCharType="end"/>
+            </w:r>
+          </w:hyperlink>
+        </w:p>
+        <w:p>
+          <w:pPr>
+            <w:pStyle w:val="TOC3"/>
+            <w:tabs>
+              <w:tab w:val="right" w:leader="dot" w:pos="9016"/>
+            </w:tabs>
+            <w:rPr>
+              <w:noProof/>
+            </w:rPr>
+          </w:pPr>
+          <w:hyperlink w:anchor="_Toc210028162" w:history="1">
+            <w:r>
+              <w:rPr>
+                <w:rStyle w:val="Hyperlink"/>
+                <w:noProof/>
+              </w:rPr>
+              <w:t>Accessibilty</w:t>
+            </w:r>
+            <w:r>
+              <w:rPr>
+                <w:noProof/>
+                <w:webHidden/>
+              </w:rPr>
+              <w:tab/>
+            </w:r>
+            <w:r>
+              <w:rPr>
+                <w:noProof/>
+                <w:webHidden/>
+              </w:rPr>
+              <w:fldChar w:fldCharType="begin"/>
+            </w:r>
+            <w:r>
+              <w:rPr>
+                <w:noProof/>
+                <w:webHidden/>
+              </w:rPr>
+              <w:instrText xml:space="preserve"> PAGEREF _Toc210028162 \h </w:instrText>
+            </w:r>
+            <w:r>
+              <w:rPr>
+                <w:noProof/>
+                <w:webHidden/>
+              </w:rPr>
+            </w:r>
+            <w:r>
+              <w:rPr>
+                <w:noProof/>
+                <w:webHidden/>
+              </w:rPr>
+              <w:fldChar w:fldCharType="separate"/>
+            </w:r>
+            <w:r>
+              <w:rPr>
+                <w:noProof/>
+                <w:webHidden/>
+              </w:rPr>
+              <w:t>5</w:t>
             </w:r>
             <w:r>
               <w:rPr>
@@ -321,7 +559,7 @@
           <w:szCs w:val="48"/>
         </w:rPr>
       </w:pPr>
-      <w:bookmarkStart w:id="0" w:name="_Toc209693868"/>
+      <w:bookmarkStart w:id="0" w:name="_Toc210028158"/>
       <w:r>
         <w:rPr>
           <w:sz w:val="48"/>
@@ -341,7 +579,7 @@
           <w:szCs w:val="40"/>
         </w:rPr>
       </w:pPr>
-      <w:bookmarkStart w:id="1" w:name="_Toc209693869"/>
+      <w:bookmarkStart w:id="1" w:name="_Toc210028159"/>
       <w:r>
         <w:rPr>
           <w:sz w:val="40"/>
@@ -368,6 +606,9 @@
     </w:p>
     <w:p>
       <w:r>
+        <w:rPr>
+          <w:noProof/>
+        </w:rPr>
         <w:drawing>
           <wp:anchor distT="0" distB="0" distL="114300" distR="114300" simplePos="0" relativeHeight="251658240" behindDoc="0" locked="0" layoutInCell="1" allowOverlap="1" wp14:anchorId="13C2B48C" wp14:editId="2F0387DD">
             <wp:simplePos x="0" y="0"/>
@@ -452,6 +693,7 @@
     <w:p>
       <w:r>
         <w:rPr>
+          <w:noProof/>
           <w:sz w:val="32"/>
           <w:szCs w:val="32"/>
         </w:rPr>
@@ -579,11 +821,12 @@
       </w:pPr>
       <w:r>
         <w:rPr>
+          <w:noProof/>
           <w:sz w:val="28"/>
           <w:szCs w:val="28"/>
         </w:rPr>
         <w:drawing>
-          <wp:anchor distT="0" distB="0" distL="114300" distR="114300" simplePos="0" relativeHeight="251660288" behindDoc="0" locked="0" layoutInCell="1" allowOverlap="1" wp14:anchorId="7562B18F" wp14:editId="09F68478">
+          <wp:anchor distT="0" distB="0" distL="114300" distR="114300" simplePos="0" relativeHeight="251660288" behindDoc="0" locked="0" layoutInCell="1" allowOverlap="1" wp14:anchorId="7562B18F" wp14:editId="1B118B7B">
             <wp:simplePos x="0" y="0"/>
             <wp:positionH relativeFrom="column">
               <wp:posOffset>2143125</wp:posOffset>
@@ -659,10 +902,12 @@
       <w:pPr>
         <w:pStyle w:val="Heading1"/>
       </w:pPr>
+      <w:bookmarkStart w:id="2" w:name="_Toc210028160"/>
       <w:r>
         <w:lastRenderedPageBreak/>
         <w:t>Software vergelijking</w:t>
       </w:r>
+      <w:bookmarkEnd w:id="2"/>
     </w:p>
     <w:tbl>
       <w:tblPr>
@@ -710,7 +955,13 @@
           <w:p/>
           <w:p>
             <w:r>
-              <w:t>accessabilty</w:t>
+              <w:t>access</w:t>
+            </w:r>
+            <w:r>
+              <w:t>i</w:t>
+            </w:r>
+            <w:r>
+              <w:t>bilty</w:t>
             </w:r>
           </w:p>
         </w:tc>
@@ -1049,11 +1300,11 @@
             </w:pPr>
             <w:r>
               <w:rPr>
-                <w:color w:val="FFC000"/>
+                <w:color w:val="EE0000"/>
                 <w:sz w:val="36"/>
                 <w:szCs w:val="36"/>
               </w:rPr>
-              <w:t>Medium</w:t>
+              <w:t>Slecht</w:t>
             </w:r>
           </w:p>
         </w:tc>
@@ -1130,6 +1381,193 @@
       </w:tr>
     </w:tbl>
     <w:p/>
+    <w:p>
+      <w:pPr>
+        <w:pStyle w:val="Heading2"/>
+        <w:rPr>
+          <w:sz w:val="36"/>
+          <w:szCs w:val="36"/>
+        </w:rPr>
+      </w:pPr>
+      <w:bookmarkStart w:id="3" w:name="_Toc210028161"/>
+      <w:r>
+        <w:rPr>
+          <w:sz w:val="36"/>
+          <w:szCs w:val="36"/>
+        </w:rPr>
+        <w:t>Uitgebreide reden</w:t>
+      </w:r>
+      <w:bookmarkEnd w:id="3"/>
+    </w:p>
+    <w:p/>
+    <w:p>
+      <w:pPr>
+        <w:pStyle w:val="Heading3"/>
+        <w:rPr>
+          <w:sz w:val="32"/>
+          <w:szCs w:val="32"/>
+        </w:rPr>
+      </w:pPr>
+      <w:bookmarkStart w:id="4" w:name="_Toc210028162"/>
+      <w:r>
+        <w:rPr>
+          <w:sz w:val="32"/>
+          <w:szCs w:val="32"/>
+        </w:rPr>
+        <w:t>Accessibilty</w:t>
+      </w:r>
+      <w:bookmarkEnd w:id="4"/>
+    </w:p>
+    <w:p/>
+    <w:p>
+      <w:pPr>
+        <w:rPr>
+          <w:sz w:val="32"/>
+          <w:szCs w:val="32"/>
+        </w:rPr>
+      </w:pPr>
+      <w:r>
+        <w:rPr>
+          <w:sz w:val="32"/>
+          <w:szCs w:val="32"/>
+        </w:rPr>
+        <w:t>Unreal engine</w:t>
+      </w:r>
+      <w:r>
+        <w:rPr>
+          <w:rStyle w:val="FootnoteReference"/>
+          <w:sz w:val="32"/>
+          <w:szCs w:val="32"/>
+        </w:rPr>
+        <w:footnoteReference w:id="3"/>
+      </w:r>
+    </w:p>
+    <w:p>
+      <w:pPr>
+        <w:rPr>
+          <w:sz w:val="28"/>
+          <w:szCs w:val="28"/>
+        </w:rPr>
+      </w:pPr>
+      <w:r>
+        <w:rPr>
+          <w:sz w:val="28"/>
+          <w:szCs w:val="28"/>
+        </w:rPr>
+        <w:t>Unreal engine krijgt van mij een goed op accessibility omdat het in Unreal al ingebouwt zit en ook voor veel dingen standaard wordt gebruikt en daarom om helemaal zijn eigen class heeft gekregen voor objecten die Blueprints gebruiken.</w:t>
+      </w:r>
+      <w:r>
+        <w:rPr>
+          <w:sz w:val="28"/>
+          <w:szCs w:val="28"/>
+        </w:rPr>
+        <w:t xml:space="preserve"> Een persoonlijk pluspunt van mij bij Unreal is de QOL features die de engine heeft.</w:t>
+      </w:r>
+    </w:p>
+    <w:p>
+      <w:pPr>
+        <w:rPr>
+          <w:sz w:val="28"/>
+          <w:szCs w:val="28"/>
+        </w:rPr>
+      </w:pPr>
+    </w:p>
+    <w:p>
+      <w:pPr>
+        <w:rPr>
+          <w:sz w:val="32"/>
+          <w:szCs w:val="32"/>
+        </w:rPr>
+      </w:pPr>
+      <w:r>
+        <w:rPr>
+          <w:sz w:val="32"/>
+          <w:szCs w:val="32"/>
+        </w:rPr>
+        <w:t>Unity</w:t>
+      </w:r>
+      <w:r>
+        <w:rPr>
+          <w:rStyle w:val="FootnoteReference"/>
+          <w:sz w:val="32"/>
+          <w:szCs w:val="32"/>
+        </w:rPr>
+        <w:footnoteReference w:id="4"/>
+      </w:r>
+    </w:p>
+    <w:p>
+      <w:r>
+        <w:rPr>
+          <w:sz w:val="28"/>
+          <w:szCs w:val="28"/>
+        </w:rPr>
+        <w:t>Unity krijgt van mij een medium, Unity heeft ook een visual scripting component ingebouwt, het gebruikt precies dezelfde value’s die ik al veel zelf heb gebruikt en geschreven in code. Voor de rest valt mij op dat de script machine weinig overzichtelijkheid opties heeft. D</w:t>
+      </w:r>
+      <w:r>
+        <w:rPr>
+          <w:sz w:val="28"/>
+          <w:szCs w:val="28"/>
+        </w:rPr>
+        <w:t>aardoor kunnen de nodes snel door elkaar heen lopen, waardoor het onduidelijk wordt wat hun doel is.</w:t>
+      </w:r>
+    </w:p>
+    <w:p/>
+    <w:p>
+      <w:pPr>
+        <w:rPr>
+          <w:sz w:val="32"/>
+          <w:szCs w:val="32"/>
+        </w:rPr>
+      </w:pPr>
+      <w:r>
+        <w:rPr>
+          <w:sz w:val="32"/>
+          <w:szCs w:val="32"/>
+        </w:rPr>
+        <w:lastRenderedPageBreak/>
+        <w:t>Godot</w:t>
+      </w:r>
+      <w:r>
+        <w:rPr>
+          <w:rStyle w:val="FootnoteReference"/>
+          <w:sz w:val="32"/>
+          <w:szCs w:val="32"/>
+        </w:rPr>
+        <w:footnoteReference w:id="5"/>
+      </w:r>
+    </w:p>
+    <w:p>
+      <w:pPr>
+        <w:rPr>
+          <w:sz w:val="28"/>
+          <w:szCs w:val="28"/>
+        </w:rPr>
+      </w:pPr>
+      <w:r>
+        <w:rPr>
+          <w:sz w:val="28"/>
+          <w:szCs w:val="28"/>
+        </w:rPr>
+        <w:t>Godot kreeg van mij slecht</w:t>
+      </w:r>
+    </w:p>
+    <w:p/>
+    <w:p>
+      <w:pPr>
+        <w:rPr>
+          <w:sz w:val="28"/>
+          <w:szCs w:val="28"/>
+        </w:rPr>
+      </w:pPr>
+    </w:p>
+    <w:p>
+      <w:pPr>
+        <w:rPr>
+          <w:sz w:val="28"/>
+          <w:szCs w:val="28"/>
+        </w:rPr>
+      </w:pPr>
+    </w:p>
     <w:sectPr>
       <w:footerReference w:type="default" r:id="rId10"/>
       <w:pgSz w:w="11906" w:h="16838"/>
@@ -1242,10 +1680,7 @@
         <w:footnoteRef/>
       </w:r>
       <w:r>
-        <w:t xml:space="preserve"> </w:t>
-      </w:r>
-      <w:r>
-        <w:t>https://www.indeed.com/viewjob?jk=fc13745284276456&amp;from=shareddesktop_copy</w:t>
+        <w:t xml:space="preserve"> https://www.indeed.com/viewjob?jk=fc13745284276456&amp;from=shareddesktop_copy</w:t>
       </w:r>
     </w:p>
   </w:footnote>
@@ -1253,6 +1688,41 @@
     <w:p>
       <w:pPr>
         <w:pStyle w:val="FootnoteText"/>
+      </w:pPr>
+      <w:r>
+        <w:rPr>
+          <w:rStyle w:val="FootnoteReference"/>
+        </w:rPr>
+        <w:footnoteRef/>
+      </w:r>
+      <w:r>
+        <w:t xml:space="preserve"> https://www.indeed.com/viewjob?jk=b6c86b941c90688f&amp;from=shareddesktop_copy</w:t>
+      </w:r>
+    </w:p>
+  </w:footnote>
+  <w:footnote w:id="3">
+    <w:p>
+      <w:pPr>
+        <w:pStyle w:val="FootnoteText"/>
+      </w:pPr>
+      <w:r>
+        <w:rPr>
+          <w:rStyle w:val="FootnoteReference"/>
+        </w:rPr>
+        <w:footnoteRef/>
+      </w:r>
+      <w:r>
+        <w:t xml:space="preserve"> </w:t>
+      </w:r>
+      <w:r>
+        <w:t>https://www.youtube.com/watch?v=Xw9QEMFInYU</w:t>
+      </w:r>
+    </w:p>
+  </w:footnote>
+  <w:footnote w:id="4">
+    <w:p>
+      <w:pPr>
+        <w:pStyle w:val="FootnoteText"/>
         <w:rPr>
           <w:lang w:val="en-US"/>
         </w:rPr>
@@ -1264,10 +1734,44 @@
         <w:footnoteRef/>
       </w:r>
       <w:r>
+        <w:rPr>
+          <w:lang w:val="en-US"/>
+        </w:rPr>
         <w:t xml:space="preserve"> </w:t>
       </w:r>
       <w:r>
-        <w:t>https://www.indeed.com/viewjob?jk=b6c86b941c90688f&amp;from=shareddesktop_copy</w:t>
+        <w:rPr>
+          <w:lang w:val="en-US"/>
+        </w:rPr>
+        <w:t>https://unity.com/features/unity-visual-scripting</w:t>
+      </w:r>
+    </w:p>
+  </w:footnote>
+  <w:footnote w:id="5">
+    <w:p>
+      <w:pPr>
+        <w:pStyle w:val="FootnoteText"/>
+        <w:rPr>
+          <w:lang w:val="en-US"/>
+        </w:rPr>
+      </w:pPr>
+      <w:r>
+        <w:rPr>
+          <w:rStyle w:val="FootnoteReference"/>
+        </w:rPr>
+        <w:footnoteRef/>
+      </w:r>
+      <w:r>
+        <w:rPr>
+          <w:lang w:val="en-US"/>
+        </w:rPr>
+        <w:t xml:space="preserve"> </w:t>
+      </w:r>
+      <w:r>
+        <w:rPr>
+          <w:lang w:val="en-US"/>
+        </w:rPr>
+        <w:t>https://docs.godotengine.org/en/3.5/tutorials/scripting/visual_script/getting_started.html</w:t>
       </w:r>
     </w:p>
   </w:footnote>
@@ -1726,7 +2230,6 @@
     <w:next w:val="Normal"/>
     <w:link w:val="Heading3Char"/>
     <w:uiPriority w:val="9"/>
-    <w:semiHidden/>
     <w:unhideWhenUsed/>
     <w:qFormat/>
     <w:rsid w:val="00522DC4"/>
@@ -1886,7 +2389,6 @@
   <w:style w:type="character" w:default="1" w:styleId="DefaultParagraphFont">
     <w:name w:val="Default Paragraph Font"/>
     <w:uiPriority w:val="1"/>
-    <w:semiHidden/>
     <w:unhideWhenUsed/>
   </w:style>
   <w:style w:type="table" w:default="1" w:styleId="TableNormal">
@@ -1941,7 +2443,6 @@
     <w:basedOn w:val="DefaultParagraphFont"/>
     <w:link w:val="Heading3"/>
     <w:uiPriority w:val="9"/>
-    <w:semiHidden/>
     <w:rsid w:val="00522DC4"/>
     <w:rPr>
       <w:rFonts w:asciiTheme="majorHAnsi" w:eastAsiaTheme="majorEastAsia" w:hAnsiTheme="majorHAnsi" w:cstheme="majorBidi"/>
@@ -2466,6 +2967,19 @@
         <w:insideV w:val="single" w:sz="4" w:space="0" w:color="BFBFBF" w:themeColor="background1" w:themeShade="BF"/>
       </w:tblBorders>
     </w:tblPr>
+  </w:style>
+  <w:style w:type="paragraph" w:styleId="TOC3">
+    <w:name w:val="toc 3"/>
+    <w:basedOn w:val="Normal"/>
+    <w:next w:val="Normal"/>
+    <w:autoRedefine/>
+    <w:uiPriority w:val="39"/>
+    <w:unhideWhenUsed/>
+    <w:rsid w:val="00A34DEB"/>
+    <w:pPr>
+      <w:spacing w:after="100"/>
+      <w:ind w:left="440"/>
+    </w:pPr>
   </w:style>
 </w:styles>
 </file>

</xml_diff>